<commit_message>
Initial commit with folder structure
</commit_message>
<xml_diff>
--- a/docs/Data_Structures_Report.docx
+++ b/docs/Data_Structures_Report.docx
@@ -3,7 +3,21 @@
 <w:document xmlns:wpc="http://schemas.microsoft.com/office/word/2010/wordprocessingCanvas" xmlns:cx="http://schemas.microsoft.com/office/drawing/2014/chartex" xmlns:cx1="http://schemas.microsoft.com/office/drawing/2015/9/8/chartex" xmlns:cx2="http://schemas.microsoft.com/office/drawing/2015/10/21/chartex" xmlns:cx3="http://schemas.microsoft.com/office/drawing/2016/5/9/chartex" xmlns:cx4="http://schemas.microsoft.com/office/drawing/2016/5/10/chartex" xmlns:cx5="http://schemas.microsoft.com/office/drawing/2016/5/11/chartex" xmlns:cx6="http://schemas.microsoft.com/office/drawing/2016/5/12/chartex" xmlns:cx7="http://schemas.microsoft.com/office/drawing/2016/5/13/chartex" xmlns:cx8="http://schemas.microsoft.com/office/drawing/2016/5/14/chartex" xmlns:mc="http://schemas.openxmlformats.org/markup-compatibility/2006" xmlns:aink="http://schemas.microsoft.com/office/drawing/2016/ink" xmlns:am3d="http://schemas.microsoft.com/office/drawing/2017/model3d" xmlns:o="urn:schemas-microsoft-com:office:office" xmlns:oel="http://schemas.microsoft.com/office/2019/extlst" xmlns:r="http://schemas.openxmlformats.org/officeDocument/2006/relationships" xmlns:m="http://schemas.openxmlformats.org/officeDocument/2006/math" xmlns:v="urn:schemas-microsoft-com:vml" xmlns:wp14="http://schemas.microsoft.com/office/word/2010/wordprocessingDrawing" xmlns:wp="http://schemas.openxmlformats.org/drawingml/2006/wordprocessingDrawing" xmlns:w10="urn:schemas-microsoft-com:office:word" xmlns:w="http://schemas.openxmlformats.org/wordprocessingml/2006/main" xmlns:w14="http://schemas.microsoft.com/office/word/2010/wordml" xmlns:w15="http://schemas.microsoft.com/office/word/2012/wordml" xmlns:w16cex="http://schemas.microsoft.com/office/word/2018/wordml/cex" xmlns:w16cid="http://schemas.microsoft.com/office/word/2016/wordml/cid" xmlns:w16="http://schemas.microsoft.com/office/word/2018/wordml" xmlns:w16du="http://schemas.microsoft.com/office/word/2023/wordml/word16du" xmlns:w16sdtdh="http://schemas.microsoft.com/office/word/2020/wordml/sdtdatahash" xmlns:w16sdtfl="http://schemas.microsoft.com/office/word/2024/wordml/sdtformatlock" xmlns:w16se="http://schemas.microsoft.com/office/word/2015/wordml/symex" xmlns:wpg="http://schemas.microsoft.com/office/word/2010/wordprocessingGroup" xmlns:wpi="http://schemas.microsoft.com/office/word/2010/wordprocessingInk" xmlns:wne="http://schemas.microsoft.com/office/word/2006/wordml" xmlns:wps="http://schemas.microsoft.com/office/word/2010/wordprocessingShape" mc:Ignorable="w14 w15 w16se w16cid w16 w16cex w16sdtdh w16sdtfl w16du wp14">
   <w:body>
     <w:p>
-      <w:r>
+      <w:pPr>
+        <w:rPr>
+          <w:b/>
+          <w:bCs/>
+          <w:sz w:val="36"/>
+          <w:szCs w:val="36"/>
+        </w:rPr>
+      </w:pPr>
+      <w:r>
+        <w:rPr>
+          <w:b/>
+          <w:bCs/>
+          <w:sz w:val="36"/>
+          <w:szCs w:val="36"/>
+        </w:rPr>
         <w:t>Data structures report</w:t>
       </w:r>
     </w:p>
@@ -92,7 +106,23 @@
           <w:rStyle w:val="HTMLCode"/>
           <w:rFonts w:eastAsiaTheme="majorEastAsia"/>
         </w:rPr>
-        <w:t>int numbers[5] = {1,2,3,4,5};</w:t>
+        <w:t xml:space="preserve">int </w:t>
+      </w:r>
+      <w:proofErr w:type="gramStart"/>
+      <w:r>
+        <w:rPr>
+          <w:rStyle w:val="HTMLCode"/>
+          <w:rFonts w:eastAsiaTheme="majorEastAsia"/>
+        </w:rPr>
+        <w:t>numbers[</w:t>
+      </w:r>
+      <w:proofErr w:type="gramEnd"/>
+      <w:r>
+        <w:rPr>
+          <w:rStyle w:val="HTMLCode"/>
+          <w:rFonts w:eastAsiaTheme="majorEastAsia"/>
+        </w:rPr>
+        <w:t>5] = {1,2,3,4,5};</w:t>
       </w:r>
     </w:p>
     <w:p>
@@ -187,7 +217,15 @@
         </w:numPr>
       </w:pPr>
       <w:r>
-        <w:t>Fast access using index (O(1))</w:t>
+        <w:t>Fast access using index (</w:t>
+      </w:r>
+      <w:proofErr w:type="gramStart"/>
+      <w:r>
+        <w:t>O(</w:t>
+      </w:r>
+      <w:proofErr w:type="gramEnd"/>
+      <w:r>
+        <w:t>1))</w:t>
       </w:r>
     </w:p>
     <w:p>
@@ -672,14 +710,7 @@
           <w:b/>
           <w:bCs/>
         </w:rPr>
-        <w:t>Queue (FIFO</w:t>
-      </w:r>
-      <w:r>
-        <w:rPr>
-          <w:b/>
-          <w:bCs/>
-        </w:rPr>
-        <w:t>)</w:t>
+        <w:t>Queue (FIFO)</w:t>
       </w:r>
     </w:p>
     <w:p>
@@ -970,7 +1001,15 @@
         <w:t>Types:</w:t>
       </w:r>
       <w:r>
-        <w:t xml:space="preserve"> Binary tree, binary search tree, AVL tree, heap, trie.</w:t>
+        <w:t xml:space="preserve"> Binary tree, binary search tree, AVL tree, heap, </w:t>
+      </w:r>
+      <w:proofErr w:type="spellStart"/>
+      <w:r>
+        <w:t>trie</w:t>
+      </w:r>
+      <w:proofErr w:type="spellEnd"/>
+      <w:r>
+        <w:t>.</w:t>
       </w:r>
     </w:p>
     <w:p>
@@ -1104,7 +1143,15 @@
         </w:numPr>
       </w:pPr>
       <w:r>
-        <w:t>Fast searching (O(log n))</w:t>
+        <w:t>Fast searching (</w:t>
+      </w:r>
+      <w:proofErr w:type="gramStart"/>
+      <w:r>
+        <w:t>O(</w:t>
+      </w:r>
+      <w:proofErr w:type="gramEnd"/>
+      <w:r>
+        <w:t>log n))</w:t>
       </w:r>
     </w:p>
     <w:p>
@@ -1335,8 +1382,13 @@
           <w:numId w:val="17"/>
         </w:numPr>
       </w:pPr>
-      <w:r>
-        <w:t>Models real-world connections</w:t>
+      <w:proofErr w:type="gramStart"/>
+      <w:r>
+        <w:t>Models</w:t>
+      </w:r>
+      <w:proofErr w:type="gramEnd"/>
+      <w:r>
+        <w:t xml:space="preserve"> real-world connections</w:t>
       </w:r>
     </w:p>
     <w:p>
@@ -5889,6 +5941,7 @@
   <w:style w:type="character" w:default="1" w:styleId="DefaultParagraphFont">
     <w:name w:val="Default Paragraph Font"/>
     <w:uiPriority w:val="1"/>
+    <w:semiHidden/>
     <w:unhideWhenUsed/>
   </w:style>
   <w:style w:type="table" w:default="1" w:styleId="TableNormal">

</xml_diff>